<commit_message>
cập nhật lại công việc
</commit_message>
<xml_diff>
--- a/Bảng phân công bài tập.docx
+++ b/Bảng phân công bài tập.docx
@@ -186,6 +186,51 @@
               <w:t>làm trang index, làm phần posts</w:t>
             </w:r>
           </w:p>
+          <w:p>
+            <w:pPr>
+              <w:rPr>
+                <w:sz w:val="32"/>
+                <w:szCs w:val="32"/>
+              </w:rPr>
+            </w:pPr>
+            <w:r>
+              <w:rPr>
+                <w:sz w:val="32"/>
+                <w:szCs w:val="32"/>
+              </w:rPr>
+              <w:t>-làm phần category</w:t>
+            </w:r>
+          </w:p>
+          <w:p>
+            <w:pPr>
+              <w:rPr>
+                <w:sz w:val="32"/>
+                <w:szCs w:val="32"/>
+              </w:rPr>
+            </w:pPr>
+            <w:r>
+              <w:rPr>
+                <w:sz w:val="32"/>
+                <w:szCs w:val="32"/>
+              </w:rPr>
+              <w:t>-làm view</w:t>
+            </w:r>
+          </w:p>
+          <w:p>
+            <w:pPr>
+              <w:rPr>
+                <w:sz w:val="32"/>
+                <w:szCs w:val="32"/>
+              </w:rPr>
+            </w:pPr>
+            <w:r>
+              <w:rPr>
+                <w:sz w:val="32"/>
+                <w:szCs w:val="32"/>
+              </w:rPr>
+              <w:t>-tổng kết, sửa lỗi</w:t>
+            </w:r>
+          </w:p>
         </w:tc>
       </w:tr>
       <w:tr>
@@ -255,7 +300,7 @@
                 <w:sz w:val="32"/>
                 <w:szCs w:val="32"/>
               </w:rPr>
-              <w:t>-làm phần category</w:t>
+              <w:t>-làm phần user</w:t>
             </w:r>
           </w:p>
         </w:tc>
@@ -316,13 +361,6 @@
                 <w:szCs w:val="32"/>
               </w:rPr>
             </w:pPr>
-            <w:r>
-              <w:rPr>
-                <w:sz w:val="32"/>
-                <w:szCs w:val="32"/>
-              </w:rPr>
-              <w:t>-làm phần users</w:t>
-            </w:r>
           </w:p>
         </w:tc>
       </w:tr>
@@ -358,22 +396,6 @@
                 <w:szCs w:val="32"/>
               </w:rPr>
             </w:pPr>
-            <w:r>
-              <w:rPr>
-                <w:b/>
-                <w:bCs/>
-                <w:sz w:val="32"/>
-                <w:szCs w:val="32"/>
-              </w:rPr>
-              <w:t>-</w:t>
-            </w:r>
-            <w:r>
-              <w:rPr>
-                <w:sz w:val="32"/>
-                <w:szCs w:val="32"/>
-              </w:rPr>
-              <w:t>làm trang detail</w:t>
-            </w:r>
           </w:p>
         </w:tc>
       </w:tr>

</xml_diff>